<commit_message>
Syllabi: Add revision dates to SE201, SE303, SE402-403.
</commit_message>
<xml_diff>
--- a/assets/syllabi/SE201.docx
+++ b/assets/syllabi/SE201.docx
@@ -122,24 +122,23 @@
         <w:t>CS 162</w:t>
       </w:r>
     </w:p>
-    <w:p>
+    <w:p/>
+    <w:p>
+      <w:pPr>
+        <w:rPr>
+          <w:b/>
+        </w:rPr>
+      </w:pPr>
+      <w:r>
+        <w:rPr>
+          <w:b/>
+        </w:rPr>
+        <w:t>Description</w:t>
+      </w:r>
       <w:bookmarkStart w:id="0" w:name="_GoBack"/>
       <w:bookmarkEnd w:id="0"/>
     </w:p>
     <w:p>
-      <w:pPr>
-        <w:rPr>
-          <w:b/>
-        </w:rPr>
-      </w:pPr>
-      <w:r>
-        <w:rPr>
-          <w:b/>
-        </w:rPr>
-        <w:t>Description</w:t>
-      </w:r>
-    </w:p>
-    <w:p>
       <w:r>
         <w:t>Introduction to collaborative software development of larger, object-oriented systems. Overview of software architecture, and the tools, principles and practice of modern software development.</w:t>
       </w:r>
@@ -215,10 +214,7 @@
         </w:numPr>
       </w:pPr>
       <w:r>
-        <w:t>Introductory o</w:t>
-      </w:r>
-      <w:r>
-        <w:t>bject-oriented principles</w:t>
+        <w:t>Introductory object-oriented principles</w:t>
       </w:r>
     </w:p>
     <w:p>
@@ -412,7 +408,7 @@
       <w:r>
         <w:t xml:space="preserve">In the OSU online catalog, refer to </w:t>
       </w:r>
-      <w:hyperlink r:id="rId5" w:anchor="Section2886" w:history="1">
+      <w:hyperlink r:id="rId7" w:anchor="Section2886" w:history="1">
         <w:r>
           <w:rPr>
             <w:rStyle w:val="Hyperlink"/>
@@ -545,7 +541,7 @@
       <w:r>
         <w:t>Accommodations for students with disabilities are determined and approved by Disability Access Services (DAS). If you, as a student, believe you are eligible for accommodations but have not obtained approval please contact DAS immediately at 541-737-4098 or at </w:t>
       </w:r>
-      <w:hyperlink r:id="rId6" w:history="1">
+      <w:hyperlink r:id="rId8" w:history="1">
         <w:r>
           <w:rPr>
             <w:rStyle w:val="Hyperlink"/>
@@ -559,30 +555,14 @@
     </w:p>
     <w:p/>
     <w:p>
-      <w:hyperlink r:id="rId7" w:history="1">
+      <w:hyperlink r:id="rId9" w:history="1">
         <w:r>
           <w:rPr>
             <w:rStyle w:val="Hyperlink"/>
             <w:b/>
             <w:bCs/>
           </w:rPr>
-          <w:t>State</w:t>
-        </w:r>
-        <w:r>
-          <w:rPr>
-            <w:rStyle w:val="Hyperlink"/>
-            <w:b/>
-            <w:bCs/>
-          </w:rPr>
-          <w:t>m</w:t>
-        </w:r>
-        <w:r>
-          <w:rPr>
-            <w:rStyle w:val="Hyperlink"/>
-            <w:b/>
-            <w:bCs/>
-          </w:rPr>
-          <w:t>ent of Expectations for Student Conduct</w:t>
+          <w:t>Statement of Expectations for Student Conduct</w:t>
         </w:r>
       </w:hyperlink>
     </w:p>
@@ -637,20 +617,19 @@
           <w:rFonts w:ascii="Calibri" w:hAnsi="Calibri" w:cs="Calibri"/>
         </w:rPr>
       </w:pPr>
-      <w:proofErr w:type="spellStart"/>
       <w:r>
         <w:rPr>
           <w:rFonts w:ascii="Calibri" w:hAnsi="Calibri" w:cs="Calibri"/>
         </w:rPr>
-        <w:t>Students</w:t>
-      </w:r>
-      <w:proofErr w:type="spellEnd"/>
-      <w:r>
+        <w:t>Students participating in an officially sanctioned, scheduled, university extracurricular activity should be given the opportunity to make up class assignments or other graded assignments missed as a result of their participation. It is the responsibility of the student to make arrangements with the instructor prior to any missed scheduled examination or other missed assignment for making up the work.</w:t>
+      </w:r>
+    </w:p>
+    <w:p>
+      <w:pPr>
         <w:rPr>
           <w:rFonts w:ascii="Calibri" w:hAnsi="Calibri" w:cs="Calibri"/>
         </w:rPr>
-        <w:t xml:space="preserve"> participating in an officially sanctioned, scheduled, university extracurricular activity should be given the opportunity to make up class assignments or other graded assignments missed as a result of their participation. It is the responsibility of the student to make arrangements with the instructor prior to any missed scheduled examination or other missed assignment for making up the work.</w:t>
-      </w:r>
+      </w:pPr>
     </w:p>
     <w:p>
       <w:pPr>
@@ -659,14 +638,8 @@
         </w:rPr>
       </w:pPr>
     </w:p>
-    <w:p>
-      <w:pPr>
-        <w:rPr>
-          <w:rFonts w:ascii="Calibri" w:hAnsi="Calibri" w:cs="Calibri"/>
-        </w:rPr>
-      </w:pPr>
-    </w:p>
     <w:sectPr>
+      <w:headerReference w:type="default" r:id="rId10"/>
       <w:pgSz w:w="12240" w:h="15840"/>
       <w:pgMar w:top="1440" w:right="1440" w:bottom="1440" w:left="1440" w:header="720" w:footer="720" w:gutter="0"/>
       <w:cols w:space="720"/>
@@ -674,6 +647,62 @@
     </w:sectPr>
   </w:body>
 </w:document>
+</file>
+
+<file path=word/endnotes.xml><?xml version="1.0" encoding="utf-8"?>
+<w:endnotes xmlns:wpc="http://schemas.microsoft.com/office/word/2010/wordprocessingCanvas" xmlns:cx="http://schemas.microsoft.com/office/drawing/2014/chartex" xmlns:cx1="http://schemas.microsoft.com/office/drawing/2015/9/8/chartex" xmlns:cx2="http://schemas.microsoft.com/office/drawing/2015/10/21/chartex" xmlns:cx3="http://schemas.microsoft.com/office/drawing/2016/5/9/chartex" xmlns:cx4="http://schemas.microsoft.com/office/drawing/2016/5/10/chartex" xmlns:cx5="http://schemas.microsoft.com/office/drawing/2016/5/11/chartex" xmlns:cx6="http://schemas.microsoft.com/office/drawing/2016/5/12/chartex" xmlns:cx7="http://schemas.microsoft.com/office/drawing/2016/5/13/chartex" xmlns:cx8="http://schemas.microsoft.com/office/drawing/2016/5/14/chartex" xmlns:mc="http://schemas.openxmlformats.org/markup-compatibility/2006" xmlns:aink="http://schemas.microsoft.com/office/drawing/2016/ink" xmlns:am3d="http://schemas.microsoft.com/office/drawing/2017/model3d" xmlns:o="urn:schemas-microsoft-com:office:office" xmlns:r="http://schemas.openxmlformats.org/officeDocument/2006/relationships" xmlns:m="http://schemas.openxmlformats.org/officeDocument/2006/math" xmlns:v="urn:schemas-microsoft-com:vml" xmlns:wp14="http://schemas.microsoft.com/office/word/2010/wordprocessingDrawing" xmlns:wp="http://schemas.openxmlformats.org/drawingml/2006/wordprocessingDrawing" xmlns:w10="urn:schemas-microsoft-com:office:word" xmlns:w="http://schemas.openxmlformats.org/wordprocessingml/2006/main" xmlns:w14="http://schemas.microsoft.com/office/word/2010/wordml" xmlns:w15="http://schemas.microsoft.com/office/word/2012/wordml" xmlns:w16cid="http://schemas.microsoft.com/office/word/2016/wordml/cid" xmlns:w16se="http://schemas.microsoft.com/office/word/2015/wordml/symex" xmlns:wpg="http://schemas.microsoft.com/office/word/2010/wordprocessingGroup" xmlns:wpi="http://schemas.microsoft.com/office/word/2010/wordprocessingInk" xmlns:wne="http://schemas.microsoft.com/office/word/2006/wordml" xmlns:wps="http://schemas.microsoft.com/office/word/2010/wordprocessingShape" mc:Ignorable="w14 w15 w16se w16cid wp14">
+  <w:endnote w:type="separator" w:id="-1">
+    <w:p>
+      <w:r>
+        <w:separator/>
+      </w:r>
+    </w:p>
+  </w:endnote>
+  <w:endnote w:type="continuationSeparator" w:id="0">
+    <w:p>
+      <w:r>
+        <w:continuationSeparator/>
+      </w:r>
+    </w:p>
+  </w:endnote>
+</w:endnotes>
+</file>
+
+<file path=word/footnotes.xml><?xml version="1.0" encoding="utf-8"?>
+<w:footnotes xmlns:wpc="http://schemas.microsoft.com/office/word/2010/wordprocessingCanvas" xmlns:cx="http://schemas.microsoft.com/office/drawing/2014/chartex" xmlns:cx1="http://schemas.microsoft.com/office/drawing/2015/9/8/chartex" xmlns:cx2="http://schemas.microsoft.com/office/drawing/2015/10/21/chartex" xmlns:cx3="http://schemas.microsoft.com/office/drawing/2016/5/9/chartex" xmlns:cx4="http://schemas.microsoft.com/office/drawing/2016/5/10/chartex" xmlns:cx5="http://schemas.microsoft.com/office/drawing/2016/5/11/chartex" xmlns:cx6="http://schemas.microsoft.com/office/drawing/2016/5/12/chartex" xmlns:cx7="http://schemas.microsoft.com/office/drawing/2016/5/13/chartex" xmlns:cx8="http://schemas.microsoft.com/office/drawing/2016/5/14/chartex" xmlns:mc="http://schemas.openxmlformats.org/markup-compatibility/2006" xmlns:aink="http://schemas.microsoft.com/office/drawing/2016/ink" xmlns:am3d="http://schemas.microsoft.com/office/drawing/2017/model3d" xmlns:o="urn:schemas-microsoft-com:office:office" xmlns:r="http://schemas.openxmlformats.org/officeDocument/2006/relationships" xmlns:m="http://schemas.openxmlformats.org/officeDocument/2006/math" xmlns:v="urn:schemas-microsoft-com:vml" xmlns:wp14="http://schemas.microsoft.com/office/word/2010/wordprocessingDrawing" xmlns:wp="http://schemas.openxmlformats.org/drawingml/2006/wordprocessingDrawing" xmlns:w10="urn:schemas-microsoft-com:office:word" xmlns:w="http://schemas.openxmlformats.org/wordprocessingml/2006/main" xmlns:w14="http://schemas.microsoft.com/office/word/2010/wordml" xmlns:w15="http://schemas.microsoft.com/office/word/2012/wordml" xmlns:w16cid="http://schemas.microsoft.com/office/word/2016/wordml/cid" xmlns:w16se="http://schemas.microsoft.com/office/word/2015/wordml/symex" xmlns:wpg="http://schemas.microsoft.com/office/word/2010/wordprocessingGroup" xmlns:wpi="http://schemas.microsoft.com/office/word/2010/wordprocessingInk" xmlns:wne="http://schemas.microsoft.com/office/word/2006/wordml" xmlns:wps="http://schemas.microsoft.com/office/word/2010/wordprocessingShape" mc:Ignorable="w14 w15 w16se w16cid wp14">
+  <w:footnote w:type="separator" w:id="-1">
+    <w:p>
+      <w:r>
+        <w:separator/>
+      </w:r>
+    </w:p>
+  </w:footnote>
+  <w:footnote w:type="continuationSeparator" w:id="0">
+    <w:p>
+      <w:r>
+        <w:continuationSeparator/>
+      </w:r>
+    </w:p>
+  </w:footnote>
+</w:footnotes>
+</file>
+
+<file path=word/header1.xml><?xml version="1.0" encoding="utf-8"?>
+<w:hdr xmlns:wpc="http://schemas.microsoft.com/office/word/2010/wordprocessingCanvas" xmlns:cx="http://schemas.microsoft.com/office/drawing/2014/chartex" xmlns:cx1="http://schemas.microsoft.com/office/drawing/2015/9/8/chartex" xmlns:cx2="http://schemas.microsoft.com/office/drawing/2015/10/21/chartex" xmlns:cx3="http://schemas.microsoft.com/office/drawing/2016/5/9/chartex" xmlns:cx4="http://schemas.microsoft.com/office/drawing/2016/5/10/chartex" xmlns:cx5="http://schemas.microsoft.com/office/drawing/2016/5/11/chartex" xmlns:cx6="http://schemas.microsoft.com/office/drawing/2016/5/12/chartex" xmlns:cx7="http://schemas.microsoft.com/office/drawing/2016/5/13/chartex" xmlns:cx8="http://schemas.microsoft.com/office/drawing/2016/5/14/chartex" xmlns:mc="http://schemas.openxmlformats.org/markup-compatibility/2006" xmlns:aink="http://schemas.microsoft.com/office/drawing/2016/ink" xmlns:am3d="http://schemas.microsoft.com/office/drawing/2017/model3d" xmlns:o="urn:schemas-microsoft-com:office:office" xmlns:r="http://schemas.openxmlformats.org/officeDocument/2006/relationships" xmlns:m="http://schemas.openxmlformats.org/officeDocument/2006/math" xmlns:v="urn:schemas-microsoft-com:vml" xmlns:wp14="http://schemas.microsoft.com/office/word/2010/wordprocessingDrawing" xmlns:wp="http://schemas.openxmlformats.org/drawingml/2006/wordprocessingDrawing" xmlns:w10="urn:schemas-microsoft-com:office:word" xmlns:w="http://schemas.openxmlformats.org/wordprocessingml/2006/main" xmlns:w14="http://schemas.microsoft.com/office/word/2010/wordml" xmlns:w15="http://schemas.microsoft.com/office/word/2012/wordml" xmlns:w16cid="http://schemas.microsoft.com/office/word/2016/wordml/cid" xmlns:w16se="http://schemas.microsoft.com/office/word/2015/wordml/symex" xmlns:wpg="http://schemas.microsoft.com/office/word/2010/wordprocessingGroup" xmlns:wpi="http://schemas.microsoft.com/office/word/2010/wordprocessingInk" xmlns:wne="http://schemas.microsoft.com/office/word/2006/wordml" xmlns:wps="http://schemas.microsoft.com/office/word/2010/wordprocessingShape" mc:Ignorable="w14 w15 w16se w16cid wp14">
+  <w:p>
+    <w:pPr>
+      <w:pStyle w:val="Header"/>
+    </w:pPr>
+    <w:r>
+      <w:t>Revised 2/11/2019</w:t>
+    </w:r>
+  </w:p>
+  <w:p>
+    <w:pPr>
+      <w:pStyle w:val="Header"/>
+    </w:pPr>
+  </w:p>
+</w:hdr>
 </file>
 
 <file path=word/numbering.xml><?xml version="1.0" encoding="utf-8"?>
@@ -1490,6 +1519,48 @@
       <w:u w:val="single"/>
     </w:rPr>
   </w:style>
+  <w:style w:type="paragraph" w:styleId="Header">
+    <w:name w:val="header"/>
+    <w:basedOn w:val="Normal"/>
+    <w:link w:val="HeaderChar"/>
+    <w:uiPriority w:val="99"/>
+    <w:unhideWhenUsed/>
+    <w:rsid w:val="008F49F6"/>
+    <w:pPr>
+      <w:tabs>
+        <w:tab w:val="center" w:pos="4680"/>
+        <w:tab w:val="right" w:pos="9360"/>
+      </w:tabs>
+    </w:pPr>
+  </w:style>
+  <w:style w:type="character" w:customStyle="1" w:styleId="HeaderChar">
+    <w:name w:val="Header Char"/>
+    <w:basedOn w:val="DefaultParagraphFont"/>
+    <w:link w:val="Header"/>
+    <w:uiPriority w:val="99"/>
+    <w:rsid w:val="008F49F6"/>
+  </w:style>
+  <w:style w:type="paragraph" w:styleId="Footer">
+    <w:name w:val="footer"/>
+    <w:basedOn w:val="Normal"/>
+    <w:link w:val="FooterChar"/>
+    <w:uiPriority w:val="99"/>
+    <w:unhideWhenUsed/>
+    <w:rsid w:val="008F49F6"/>
+    <w:pPr>
+      <w:tabs>
+        <w:tab w:val="center" w:pos="4680"/>
+        <w:tab w:val="right" w:pos="9360"/>
+      </w:tabs>
+    </w:pPr>
+  </w:style>
+  <w:style w:type="character" w:customStyle="1" w:styleId="FooterChar">
+    <w:name w:val="Footer Char"/>
+    <w:basedOn w:val="DefaultParagraphFont"/>
+    <w:link w:val="Footer"/>
+    <w:uiPriority w:val="99"/>
+    <w:rsid w:val="008F49F6"/>
+  </w:style>
 </w:styles>
 </file>
 

</xml_diff>

<commit_message>
Applied Option, SE201, SE303: Update credit hours and hyperlinks.
</commit_message>
<xml_diff>
--- a/assets/syllabi/SE201.docx
+++ b/assets/syllabi/SE201.docx
@@ -91,7 +91,7 @@
         <w:t xml:space="preserve">eets twice per week in lecture, combining approximately </w:t>
       </w:r>
       <w:r>
-        <w:t>8</w:t>
+        <w:t>12</w:t>
       </w:r>
       <w:r>
         <w:t xml:space="preserve">0 hours of instruction, online activities and assignments for </w:t>
@@ -135,8 +135,6 @@
         </w:rPr>
         <w:t>Description</w:t>
       </w:r>
-      <w:bookmarkStart w:id="0" w:name="_GoBack"/>
-      <w:bookmarkEnd w:id="0"/>
     </w:p>
     <w:p>
       <w:r>
@@ -408,7 +406,7 @@
       <w:r>
         <w:t xml:space="preserve">In the OSU online catalog, refer to </w:t>
       </w:r>
-      <w:hyperlink r:id="rId7" w:anchor="Section2886" w:history="1">
+      <w:hyperlink r:id="rId7" w:history="1">
         <w:r>
           <w:rPr>
             <w:rStyle w:val="Hyperlink"/>
@@ -539,14 +537,19 @@
     </w:p>
     <w:p>
       <w:r>
-        <w:t>Accommodations for students with disabilities are determined and approved by Disability Access Services (DAS). If you, as a student, believe you are eligible for accommodations but have not obtained approval please contact DAS immediately at 541-737-4098 or at </w:t>
+        <w:t>Accommodations for students with disabilities are determined and approved by Disability Access Services (DAS). If you, as a student, believe you are eligible for accommodations but have not obtained approval please contact DAS immediately at 541-</w:t>
+      </w:r>
+      <w:bookmarkStart w:id="0" w:name="_GoBack"/>
+      <w:bookmarkEnd w:id="0"/>
+      <w:r>
+        <w:t>737-4098 or at </w:t>
       </w:r>
       <w:hyperlink r:id="rId8" w:history="1">
         <w:r>
           <w:rPr>
             <w:rStyle w:val="Hyperlink"/>
           </w:rPr>
-          <w:t>http://ds.oregonstate.edu</w:t>
+          <w:t>https://ds.oregonstate.edu</w:t>
         </w:r>
       </w:hyperlink>
       <w:r>
@@ -565,8 +568,48 @@
           <w:t>Statement of Expectations for Student Conduct</w:t>
         </w:r>
       </w:hyperlink>
-    </w:p>
-    <w:p/>
+      <w:r>
+        <w:t xml:space="preserve"> (</w:t>
+      </w:r>
+      <w:r>
+        <w:rPr>
+          <w:rFonts w:ascii="Calibri" w:hAnsi="Calibri" w:cs="Calibri"/>
+          <w:color w:val="1F4E79"/>
+          <w:sz w:val="22"/>
+          <w:szCs w:val="22"/>
+        </w:rPr>
+        <w:t>http</w:t>
+      </w:r>
+      <w:r>
+        <w:rPr>
+          <w:rFonts w:ascii="Calibri" w:hAnsi="Calibri" w:cs="Calibri"/>
+          <w:color w:val="1F4E79"/>
+          <w:sz w:val="22"/>
+          <w:szCs w:val="22"/>
+        </w:rPr>
+        <w:t>s</w:t>
+      </w:r>
+      <w:r>
+        <w:rPr>
+          <w:rFonts w:ascii="Calibri" w:hAnsi="Calibri" w:cs="Calibri"/>
+          <w:color w:val="1F4E79"/>
+          <w:sz w:val="22"/>
+          <w:szCs w:val="22"/>
+        </w:rPr>
+        <w:t>://studentlife.oregonstate.edu/code</w:t>
+      </w:r>
+      <w:r>
+        <w:t>)</w:t>
+      </w:r>
+    </w:p>
+    <w:p>
+      <w:pPr>
+        <w:rPr>
+          <w:b/>
+          <w:bCs/>
+        </w:rPr>
+      </w:pPr>
+    </w:p>
     <w:p>
       <w:r>
         <w:rPr>
@@ -694,7 +737,19 @@
       <w:pStyle w:val="Header"/>
     </w:pPr>
     <w:r>
-      <w:t>Revised 2/11/2019</w:t>
+      <w:t xml:space="preserve">Revised </w:t>
+    </w:r>
+    <w:r>
+      <w:t>6</w:t>
+    </w:r>
+    <w:r>
+      <w:t>/</w:t>
+    </w:r>
+    <w:r>
+      <w:t>3</w:t>
+    </w:r>
+    <w:r>
+      <w:t>/2019</w:t>
     </w:r>
   </w:p>
   <w:p>
@@ -1561,6 +1616,16 @@
     <w:uiPriority w:val="99"/>
     <w:rsid w:val="008F49F6"/>
   </w:style>
+  <w:style w:type="character" w:styleId="UnresolvedMention">
+    <w:name w:val="Unresolved Mention"/>
+    <w:basedOn w:val="DefaultParagraphFont"/>
+    <w:uiPriority w:val="99"/>
+    <w:rsid w:val="008240CD"/>
+    <w:rPr>
+      <w:color w:val="605E5C"/>
+      <w:shd w:val="clear" w:color="auto" w:fill="E1DFDD"/>
+    </w:rPr>
+  </w:style>
 </w:styles>
 </file>
 

</xml_diff>